<commit_message>
cleaned up revision text
</commit_message>
<xml_diff>
--- a/paper/revision/round3/macdonald_sol_ms_revision_r3.docx
+++ b/paper/revision/round3/macdonald_sol_ms_revision_r3.docx
@@ -1177,7 +1177,15 @@
         <w:t xml:space="preserve"> </w:t>
       </w:r>
       <w:r>
-        <w:t>in this study heard increasingly longer segments of spoken words in isolation.  Accurate identification of signed words required relatively less of the linguistic signal as compared to spoken word identification</w:t>
+        <w:t xml:space="preserve">in this study heard increasingly longer segments of spoken words in isolation.  Accurate identification of signed words </w:t>
+      </w:r>
+      <w:bookmarkStart w:id="0" w:name="_GoBack"/>
+      <w:r>
+        <w:t>required</w:t>
+      </w:r>
+      <w:bookmarkEnd w:id="0"/>
+      <w:r>
+        <w:t xml:space="preserve"> relatively less of the linguistic signal as compared to spoken word identification</w:t>
       </w:r>
       <w:r>
         <w:t xml:space="preserve"> (see also </w:t>
@@ -3205,12 +3213,12 @@
           <w:szCs w:val="24"/>
         </w:rPr>
       </w:pPr>
-      <w:bookmarkStart w:id="0" w:name="apparatus"/>
-      <w:bookmarkStart w:id="1" w:name="trial-structure"/>
-      <w:bookmarkStart w:id="2" w:name="linguistic-and-visual-stimuli"/>
-      <w:bookmarkEnd w:id="0"/>
+      <w:bookmarkStart w:id="1" w:name="apparatus"/>
+      <w:bookmarkStart w:id="2" w:name="trial-structure"/>
+      <w:bookmarkStart w:id="3" w:name="linguistic-and-visual-stimuli"/>
       <w:bookmarkEnd w:id="1"/>
       <w:bookmarkEnd w:id="2"/>
+      <w:bookmarkEnd w:id="3"/>
       <w:r>
         <w:rPr>
           <w:rFonts w:cs="Times New Roman"/>
@@ -3566,8 +3574,8 @@
       <w:r>
         <w:t xml:space="preserve"> in the VLP task. On each trial, the child saw two images of familiar objects on the screen for 2 s before the signer appeared, allowing the child to inspect both images. Next, children saw a still frame of the signer for 1 s, so they could orient to the signer prior to sentence onset. The target sentence was then presented, followed by a question and 2-s hold, followed by an exclamation to encourage attention to the task. </w:t>
       </w:r>
-      <w:bookmarkStart w:id="3" w:name="coding-and-reliability"/>
-      <w:bookmarkEnd w:id="3"/>
+      <w:bookmarkStart w:id="4" w:name="coding-and-reliability"/>
+      <w:bookmarkEnd w:id="4"/>
     </w:p>
     <w:p>
       <w:pPr>
@@ -4011,6 +4019,33 @@
       <w:r>
         <w:t>maintain fixation on the target picture. Mean proportion looking to target was calculated for each participant for both correct and incorrect shifts.</w:t>
       </w:r>
+      <w:r>
+        <w:t xml:space="preserve"> To </w:t>
+      </w:r>
+      <w:r>
+        <w:t xml:space="preserve">make </w:t>
+      </w:r>
+      <w:r>
+        <w:t xml:space="preserve">accuracy scores </w:t>
+      </w:r>
+      <w:r>
+        <w:t xml:space="preserve">more suitable for modeling </w:t>
+      </w:r>
+      <w:r>
+        <w:t xml:space="preserve">on a linear scale, we </w:t>
+      </w:r>
+      <w:r>
+        <w:t>performed a</w:t>
+      </w:r>
+      <w:r>
+        <w:t xml:space="preserve"> logistic transformation</w:t>
+      </w:r>
+      <w:r>
+        <w:t xml:space="preserve"> on each mean proportion looking score</w:t>
+      </w:r>
+      <w:r>
+        <w:t>.</w:t>
+      </w:r>
     </w:p>
     <w:p>
       <w:pPr>
@@ -4436,7 +4471,14 @@
         <w:rPr>
           <w:rFonts w:ascii="Times" w:hAnsi="Times"/>
         </w:rPr>
-        <w:t xml:space="preserve"> 1.0 reflects that a signer tended to initiate eye movements to the target pictures after sign offset.  An average &lt; 1.0 indicates eye-movements were planned during the target sign, reflecting the degree to which signers show evidence of </w:t>
+        <w:t xml:space="preserve"> 1.0 reflects that a signer tended to initiate eye movements to the target pictures after sign offset.  An average &lt; 1.0 indicates eye-movements were planned during the target sign, reflecting the degree to which signers show </w:t>
+      </w:r>
+      <w:r>
+        <w:rPr>
+          <w:rFonts w:ascii="Times" w:hAnsi="Times"/>
+        </w:rPr>
+        <w:lastRenderedPageBreak/>
+        <w:t xml:space="preserve">evidence of </w:t>
       </w:r>
       <w:r>
         <w:rPr>
@@ -4462,336 +4504,365 @@
           <w:rFonts w:cs="Times New Roman"/>
           <w:szCs w:val="24"/>
         </w:rPr>
+        <w:t>Analysis Plan</w:t>
+      </w:r>
+    </w:p>
+    <w:p>
+      <w:r>
+        <w:t xml:space="preserve">Our analyses use Bayesian </w:t>
+      </w:r>
+      <w:r>
+        <w:t>methods</w:t>
+      </w:r>
+      <w:r>
+        <w:t xml:space="preserve"> to test our hypotheses of interest and to estimate the associations between</w:t>
+      </w:r>
+      <w:r>
+        <w:t xml:space="preserve"> hearing status,</w:t>
+      </w:r>
+      <w:r>
+        <w:t xml:space="preserve"> age</w:t>
+      </w:r>
+      <w:r>
+        <w:t xml:space="preserve">, </w:t>
+      </w:r>
+      <w:r>
+        <w:t>vocabulary</w:t>
+      </w:r>
+      <w:r>
+        <w:t>,</w:t>
+      </w:r>
+      <w:r>
+        <w:t xml:space="preserve"> and </w:t>
+      </w:r>
+      <w:r>
+        <w:t>RT and accuracy in the VLP task</w:t>
+      </w:r>
+      <w:r>
+        <w:t xml:space="preserve">. </w:t>
+      </w:r>
+      <w:r>
+        <w:t>We us</w:t>
+      </w:r>
+      <w:r>
+        <w:t>ed</w:t>
+      </w:r>
+      <w:r>
+        <w:t xml:space="preserve"> Bayesian methods for </w:t>
+      </w:r>
+      <w:r>
+        <w:t>two</w:t>
+      </w:r>
+      <w:r>
+        <w:t xml:space="preserve"> </w:t>
+      </w:r>
+      <w:r>
+        <w:t>reasons</w:t>
+      </w:r>
+      <w:r>
+        <w:t>:</w:t>
+      </w:r>
+      <w:r>
+        <w:t xml:space="preserve"> </w:t>
+      </w:r>
+      <w:r>
+        <w:t>First</w:t>
+      </w:r>
+      <w:r>
+        <w:t>, Bayesian methods allow</w:t>
+      </w:r>
+      <w:r>
+        <w:t>ed</w:t>
+      </w:r>
+      <w:r>
+        <w:t xml:space="preserve"> us to quantify support in favor of a null hypothesis of interest –</w:t>
+      </w:r>
+      <w:r>
+        <w:t xml:space="preserve"> in this case</w:t>
+      </w:r>
+      <w:r>
+        <w:t xml:space="preserve">, the </w:t>
+      </w:r>
+      <w:r>
+        <w:t>absence</w:t>
+      </w:r>
+      <w:r>
+        <w:t xml:space="preserve"> </w:t>
+      </w:r>
+      <w:r>
+        <w:t xml:space="preserve">of a difference </w:t>
+      </w:r>
+      <w:r>
+        <w:t xml:space="preserve">in </w:t>
+      </w:r>
+      <w:r>
+        <w:t xml:space="preserve">real-time processing skills </w:t>
+      </w:r>
+      <w:r>
+        <w:t>between deaf and hearing ASL learners.</w:t>
+      </w:r>
+      <w:r>
+        <w:t xml:space="preserve">  Second</w:t>
+      </w:r>
+      <w:r>
+        <w:t xml:space="preserve">, since native ASL learners are </w:t>
+      </w:r>
+      <w:r>
+        <w:t xml:space="preserve">so </w:t>
+      </w:r>
+      <w:r>
+        <w:t xml:space="preserve">difficult to recruit, </w:t>
+      </w:r>
+      <w:r>
+        <w:t>we wanted to use</w:t>
+      </w:r>
+      <w:r>
+        <w:t xml:space="preserve"> a statistical approach that</w:t>
+      </w:r>
+      <w:r>
+        <w:t xml:space="preserve"> incorporated </w:t>
+      </w:r>
+      <w:r>
+        <w:t xml:space="preserve">relevant prior knowledge </w:t>
+      </w:r>
+      <w:r>
+        <w:t>to help constrain our</w:t>
+      </w:r>
+      <w:r>
+        <w:t xml:space="preserve"> </w:t>
+      </w:r>
+      <w:r>
+        <w:t>estimate</w:t>
+      </w:r>
+      <w:r>
+        <w:t>s</w:t>
+      </w:r>
+      <w:r>
+        <w:t xml:space="preserve"> </w:t>
+      </w:r>
+      <w:r>
+        <w:t>of</w:t>
+      </w:r>
+      <w:r>
+        <w:t xml:space="preserve"> the strength of association</w:t>
+      </w:r>
+      <w:r>
+        <w:t xml:space="preserve"> </w:t>
+      </w:r>
+      <w:r>
+        <w:t xml:space="preserve">between RT/accuracy on the VLP task and age/vocabulary. </w:t>
+      </w:r>
+    </w:p>
+    <w:p>
+      <w:r>
+        <w:t xml:space="preserve">Specifically, we used prior work on the development of real-time processing efficiency in children learning spoken language (Fernald et al., 2008) to consider only plausible </w:t>
+      </w:r>
+      <w:r>
+        <w:t xml:space="preserve">linear </w:t>
+      </w:r>
+      <w:r>
+        <w:t>association</w:t>
+      </w:r>
+      <w:r>
+        <w:t>s</w:t>
+      </w:r>
+      <w:r>
+        <w:t xml:space="preserve"> </w:t>
+      </w:r>
+      <w:r>
+        <w:t>between age/vocabulary and RT/accuracy</w:t>
+      </w:r>
+      <w:r>
+        <w:t xml:space="preserve">, thus making our alternative hypotheses more precise. </w:t>
+      </w:r>
+      <w:r>
+        <w:t>In studies with adults,</w:t>
+      </w:r>
+      <w:r>
+        <w:t xml:space="preserve"> the common use </w:t>
+      </w:r>
+      <w:r>
+        <w:t xml:space="preserve">of </w:t>
+      </w:r>
+      <w:r>
+        <w:t>eye movements</w:t>
+      </w:r>
+      <w:r>
+        <w:t xml:space="preserve"> as a processing measure is based on the assumption that the timing of </w:t>
+      </w:r>
+      <w:r>
+        <w:t>the</w:t>
+      </w:r>
+      <w:r>
+        <w:t xml:space="preserve"> </w:t>
+      </w:r>
+      <w:r>
+        <w:t>first shift reflects the speed of their lexical access</w:t>
+      </w:r>
+      <w:r>
+        <w:t xml:space="preserve"> </w:t>
+      </w:r>
+      <w:r>
+        <w:t>(</w:t>
+      </w:r>
+      <w:proofErr w:type="spellStart"/>
+      <w:r>
+        <w:t>Tanenhaus</w:t>
+      </w:r>
+      <w:proofErr w:type="spellEnd"/>
+      <w:r>
+        <w:t xml:space="preserve">, Magnuson, </w:t>
+      </w:r>
+      <w:proofErr w:type="spellStart"/>
+      <w:r>
+        <w:t>Dahan</w:t>
+      </w:r>
+      <w:proofErr w:type="spellEnd"/>
+      <w:r>
+        <w:t>, &amp; Chambers, 2000)</w:t>
+      </w:r>
+      <w:r>
+        <w:t xml:space="preserve">. </w:t>
+      </w:r>
+      <w:r>
+        <w:t>However, s</w:t>
+      </w:r>
+      <w:r>
+        <w:t xml:space="preserve">ome children have a first shift that </w:t>
+      </w:r>
+      <w:r>
+        <w:t xml:space="preserve">appears random </w:t>
+      </w:r>
+      <w:r>
+        <w:t>and may</w:t>
+      </w:r>
+      <w:r>
+        <w:t xml:space="preserve"> be unassociated with lexical access. We quantify this possibility for each participant explicitly (i.e., the probability that the participant is a “guesser”)</w:t>
+      </w:r>
+      <w:r>
+        <w:t xml:space="preserve">, </w:t>
+      </w:r>
+      <w:r>
+        <w:t>creat</w:t>
+      </w:r>
+      <w:r>
+        <w:t>ing</w:t>
+      </w:r>
+      <w:r>
+        <w:t xml:space="preserve"> </w:t>
+      </w:r>
+      <w:r>
+        <w:t>an analysis model where participants who were more likely to be guessers have less influence on the estimated relations between RT and age/vocabular</w:t>
+      </w:r>
+      <w:r>
+        <w:t>y.</w:t>
+      </w:r>
+      <w:r>
+        <w:t xml:space="preserve"> Note that we use this approach only in the analysis of RT, since “guessing behavior” is integral to our measure of children’s mean accuracy in the VLP task, but not to our measure of mean RT. </w:t>
+      </w:r>
+      <w:r>
+        <w:t xml:space="preserve">The </w:t>
+      </w:r>
+      <w:r>
+        <w:rPr>
+          <w:color w:val="383838"/>
+          <w:shd w:val="clear" w:color="auto" w:fill="FFFFFF"/>
+        </w:rPr>
         <w:lastRenderedPageBreak/>
-        <w:t>Analysis Plan</w:t>
-      </w:r>
-    </w:p>
-    <w:p>
-      <w:r>
-        <w:t xml:space="preserve">Our analyses use Bayesian </w:t>
-      </w:r>
-      <w:r>
-        <w:t>methods</w:t>
-      </w:r>
-      <w:r>
-        <w:t xml:space="preserve"> to test our hypotheses of interest and to estimate the associations between</w:t>
-      </w:r>
-      <w:r>
-        <w:t xml:space="preserve"> hearing status,</w:t>
-      </w:r>
-      <w:r>
-        <w:t xml:space="preserve"> age</w:t>
-      </w:r>
-      <w:r>
-        <w:t xml:space="preserve">, </w:t>
-      </w:r>
-      <w:r>
-        <w:t>vocabulary</w:t>
-      </w:r>
-      <w:r>
-        <w:t>,</w:t>
-      </w:r>
-      <w:r>
-        <w:t xml:space="preserve"> and </w:t>
-      </w:r>
-      <w:r>
-        <w:t>RT and accuracy in the VLP task</w:t>
-      </w:r>
-      <w:r>
-        <w:t xml:space="preserve">. </w:t>
-      </w:r>
-      <w:r>
-        <w:t>We us</w:t>
-      </w:r>
-      <w:r>
-        <w:t>ed</w:t>
-      </w:r>
-      <w:r>
-        <w:t xml:space="preserve"> Bayesian methods for </w:t>
-      </w:r>
-      <w:r>
-        <w:t>two</w:t>
-      </w:r>
-      <w:r>
-        <w:t xml:space="preserve"> </w:t>
-      </w:r>
-      <w:r>
-        <w:t>reasons</w:t>
-      </w:r>
-      <w:r>
-        <w:t>:</w:t>
-      </w:r>
-      <w:r>
-        <w:t xml:space="preserve"> </w:t>
-      </w:r>
-      <w:r>
-        <w:t>First</w:t>
-      </w:r>
-      <w:r>
-        <w:t>, Bayesian methods allow</w:t>
-      </w:r>
-      <w:r>
-        <w:t>ed</w:t>
-      </w:r>
-      <w:r>
-        <w:t xml:space="preserve"> us to quantify support in favor of a null hypothesis of interest –</w:t>
-      </w:r>
-      <w:r>
-        <w:t xml:space="preserve"> in this case</w:t>
-      </w:r>
-      <w:r>
-        <w:t xml:space="preserve">, the </w:t>
-      </w:r>
-      <w:r>
-        <w:t>absence</w:t>
-      </w:r>
-      <w:r>
-        <w:t xml:space="preserve"> </w:t>
-      </w:r>
-      <w:r>
-        <w:t xml:space="preserve">of a difference </w:t>
-      </w:r>
-      <w:r>
-        <w:t xml:space="preserve">in </w:t>
-      </w:r>
-      <w:r>
-        <w:t xml:space="preserve">real-time processing skills </w:t>
-      </w:r>
-      <w:r>
-        <w:t>between deaf and hearing ASL learners.</w:t>
-      </w:r>
-      <w:r>
-        <w:t xml:space="preserve">  Second</w:t>
-      </w:r>
-      <w:r>
-        <w:t xml:space="preserve">, since native ASL learners are </w:t>
-      </w:r>
-      <w:r>
-        <w:t xml:space="preserve">so </w:t>
-      </w:r>
-      <w:r>
-        <w:t xml:space="preserve">difficult to recruit, </w:t>
-      </w:r>
-      <w:r>
-        <w:t>we wanted to use</w:t>
-      </w:r>
-      <w:r>
-        <w:t xml:space="preserve"> a statistical approach that</w:t>
-      </w:r>
-      <w:r>
-        <w:t xml:space="preserve"> incorporated </w:t>
-      </w:r>
-      <w:r>
-        <w:t xml:space="preserve">relevant prior knowledge </w:t>
-      </w:r>
-      <w:r>
-        <w:t>to help constrain our</w:t>
-      </w:r>
-      <w:r>
-        <w:t xml:space="preserve"> </w:t>
-      </w:r>
-      <w:r>
-        <w:t>estimate</w:t>
-      </w:r>
-      <w:r>
+        <w:t xml:space="preserve">Supplemental Material available online </w:t>
+      </w:r>
+      <w:r>
+        <w:rPr>
+          <w:color w:val="383838"/>
+          <w:shd w:val="clear" w:color="auto" w:fill="FFFFFF"/>
+        </w:rPr>
+        <w:t>provides more details about the analysis</w:t>
+      </w:r>
+      <w:r>
+        <w:rPr>
+          <w:color w:val="383838"/>
+          <w:shd w:val="clear" w:color="auto" w:fill="FFFFFF"/>
+        </w:rPr>
+        <w:t xml:space="preserve"> model</w:t>
+      </w:r>
+      <w:r>
+        <w:rPr>
+          <w:color w:val="383838"/>
+          <w:shd w:val="clear" w:color="auto" w:fill="FFFFFF"/>
+        </w:rPr>
+        <w:t xml:space="preserve">, as well </w:t>
+      </w:r>
+      <w:r>
+        <w:rPr>
+          <w:color w:val="383838"/>
+          <w:shd w:val="clear" w:color="auto" w:fill="FFFFFF"/>
+        </w:rPr>
+        <w:t xml:space="preserve">two </w:t>
+      </w:r>
+      <w:r>
+        <w:rPr>
+          <w:color w:val="383838"/>
+          <w:shd w:val="clear" w:color="auto" w:fill="FFFFFF"/>
+        </w:rPr>
+        <w:t xml:space="preserve">additional </w:t>
+      </w:r>
+      <w:r>
+        <w:rPr>
+          <w:color w:val="383838"/>
+          <w:shd w:val="clear" w:color="auto" w:fill="FFFFFF"/>
+        </w:rPr>
+        <w:t>sensitivity analyses</w:t>
+      </w:r>
+      <w:r>
+        <w:rPr>
+          <w:color w:val="383838"/>
+          <w:shd w:val="clear" w:color="auto" w:fill="FFFFFF"/>
+        </w:rPr>
+        <w:t>, which provide evidence that</w:t>
+      </w:r>
+      <w:r>
+        <w:rPr>
+          <w:color w:val="383838"/>
+          <w:shd w:val="clear" w:color="auto" w:fill="FFFFFF"/>
+        </w:rPr>
+        <w:t xml:space="preserve"> our results are robust to different specifications of prior distribution</w:t>
+      </w:r>
+      <w:r>
+        <w:rPr>
+          <w:color w:val="383838"/>
+          <w:shd w:val="clear" w:color="auto" w:fill="FFFFFF"/>
+        </w:rPr>
         <w:t>s</w:t>
       </w:r>
       <w:r>
-        <w:t xml:space="preserve"> </w:t>
-      </w:r>
-      <w:r>
-        <w:t>of</w:t>
-      </w:r>
-      <w:r>
-        <w:t xml:space="preserve"> the strength of association</w:t>
-      </w:r>
-      <w:r>
-        <w:t xml:space="preserve"> </w:t>
-      </w:r>
-      <w:r>
-        <w:t xml:space="preserve">between RT/accuracy on the VLP task and age/vocabulary. </w:t>
-      </w:r>
-    </w:p>
-    <w:p>
-      <w:r>
-        <w:t xml:space="preserve">Specifically, we used prior work on the development of real-time processing efficiency in children learning spoken language (Fernald et al., 2008) to consider only plausible </w:t>
-      </w:r>
-      <w:r>
-        <w:t xml:space="preserve">linear </w:t>
-      </w:r>
-      <w:r>
-        <w:t>association</w:t>
-      </w:r>
-      <w:r>
-        <w:t>s</w:t>
-      </w:r>
-      <w:r>
-        <w:t xml:space="preserve"> </w:t>
-      </w:r>
-      <w:r>
-        <w:t>between age/vocabulary and RT/accuracy</w:t>
-      </w:r>
-      <w:r>
-        <w:t xml:space="preserve">, thus making our alternative hypotheses more precise. </w:t>
-      </w:r>
-      <w:r>
-        <w:t>In studies with adults,</w:t>
-      </w:r>
-      <w:r>
-        <w:t xml:space="preserve"> the common use </w:t>
-      </w:r>
-      <w:r>
-        <w:t xml:space="preserve">of </w:t>
-      </w:r>
-      <w:r>
-        <w:t>eye movements</w:t>
-      </w:r>
-      <w:r>
-        <w:t xml:space="preserve"> as a processing measure is based on the assumption that the timing of </w:t>
-      </w:r>
-      <w:r>
-        <w:t>the</w:t>
-      </w:r>
-      <w:r>
-        <w:t xml:space="preserve"> </w:t>
-      </w:r>
-      <w:r>
-        <w:t>first shift reflects the speed of their lexical access</w:t>
-      </w:r>
-      <w:r>
-        <w:t xml:space="preserve"> </w:t>
-      </w:r>
-      <w:r>
-        <w:t>(</w:t>
-      </w:r>
-      <w:proofErr w:type="spellStart"/>
-      <w:r>
-        <w:t>Tanenhaus</w:t>
-      </w:r>
-      <w:proofErr w:type="spellEnd"/>
-      <w:r>
-        <w:t xml:space="preserve">, Magnuson, </w:t>
-      </w:r>
-      <w:proofErr w:type="spellStart"/>
-      <w:r>
-        <w:t>Dahan</w:t>
-      </w:r>
-      <w:proofErr w:type="spellEnd"/>
-      <w:r>
-        <w:t>, &amp; Chambers, 2000)</w:t>
-      </w:r>
-      <w:r>
-        <w:t xml:space="preserve">. </w:t>
-      </w:r>
-      <w:r>
-        <w:t>However, s</w:t>
-      </w:r>
-      <w:r>
-        <w:t xml:space="preserve">ome children have a first shift that </w:t>
-      </w:r>
-      <w:r>
-        <w:t xml:space="preserve">appears random </w:t>
-      </w:r>
-      <w:r>
-        <w:t>and may</w:t>
-      </w:r>
-      <w:r>
-        <w:t xml:space="preserve"> be unassociated with lexical access. We quantify this possibility for each participant explicitly (i.e., the probability that the participant is a “guesser”)</w:t>
-      </w:r>
-      <w:r>
-        <w:t xml:space="preserve">, </w:t>
-      </w:r>
-      <w:r>
-        <w:t>creat</w:t>
-      </w:r>
-      <w:r>
-        <w:t>ing</w:t>
-      </w:r>
-      <w:r>
-        <w:t xml:space="preserve"> </w:t>
-      </w:r>
-      <w:r>
-        <w:t>an analysis model where participants who were more likely to be guessers have less influence on the estimated relations between RT and age/vocabular</w:t>
-      </w:r>
-      <w:r>
-        <w:t>y.</w:t>
-      </w:r>
-      <w:r>
-        <w:t xml:space="preserve"> Note that we use this approach only in the analysis of RT, since “guessing behavior” is integral to our measure of children’s mean accuracy in the VLP task, but not to our measure of mean RT. </w:t>
-      </w:r>
-      <w:r>
-        <w:t xml:space="preserve">The </w:t>
-      </w:r>
-      <w:r>
         <w:rPr>
           <w:color w:val="383838"/>
           <w:shd w:val="clear" w:color="auto" w:fill="FFFFFF"/>
         </w:rPr>
-        <w:t xml:space="preserve">Supplemental Material available online </w:t>
+        <w:t xml:space="preserve"> and to different </w:t>
       </w:r>
       <w:r>
         <w:rPr>
           <w:color w:val="383838"/>
           <w:shd w:val="clear" w:color="auto" w:fill="FFFFFF"/>
         </w:rPr>
-        <w:t>provides more details about the analysis</w:t>
-      </w:r>
+        <w:t xml:space="preserve">analysis windows, and a parallel set of analyses that use a more traditional, </w:t>
+      </w:r>
+      <w:proofErr w:type="spellStart"/>
       <w:r>
         <w:rPr>
           <w:color w:val="383838"/>
           <w:shd w:val="clear" w:color="auto" w:fill="FFFFFF"/>
         </w:rPr>
-        <w:t xml:space="preserve">, as well as </w:t>
-      </w:r>
+        <w:t>frequentist</w:t>
+      </w:r>
+      <w:proofErr w:type="spellEnd"/>
       <w:r>
         <w:rPr>
           <w:color w:val="383838"/>
           <w:shd w:val="clear" w:color="auto" w:fill="FFFFFF"/>
         </w:rPr>
-        <w:t xml:space="preserve">two </w:t>
-      </w:r>
-      <w:r>
-        <w:rPr>
-          <w:color w:val="383838"/>
-          <w:shd w:val="clear" w:color="auto" w:fill="FFFFFF"/>
-        </w:rPr>
-        <w:lastRenderedPageBreak/>
-        <w:t xml:space="preserve">additional </w:t>
-      </w:r>
-      <w:r>
-        <w:rPr>
-          <w:color w:val="383838"/>
-          <w:shd w:val="clear" w:color="auto" w:fill="FFFFFF"/>
-        </w:rPr>
-        <w:t>sensitivity analyses</w:t>
-      </w:r>
-      <w:r>
-        <w:rPr>
-          <w:color w:val="383838"/>
-          <w:shd w:val="clear" w:color="auto" w:fill="FFFFFF"/>
-        </w:rPr>
-        <w:t>, which provide evidence that</w:t>
-      </w:r>
-      <w:r>
-        <w:rPr>
-          <w:color w:val="383838"/>
-          <w:shd w:val="clear" w:color="auto" w:fill="FFFFFF"/>
-        </w:rPr>
-        <w:t xml:space="preserve"> our results are robust to different specifications of prior distribution</w:t>
-      </w:r>
-      <w:r>
-        <w:rPr>
-          <w:color w:val="383838"/>
-          <w:shd w:val="clear" w:color="auto" w:fill="FFFFFF"/>
-        </w:rPr>
-        <w:t>s</w:t>
-      </w:r>
-      <w:r>
-        <w:rPr>
-          <w:color w:val="383838"/>
-          <w:shd w:val="clear" w:color="auto" w:fill="FFFFFF"/>
-        </w:rPr>
-        <w:t xml:space="preserve"> and to different cutoffs used for the analysis window.</w:t>
+        <w:t xml:space="preserve"> approach.</w:t>
       </w:r>
     </w:p>
     <w:p>
@@ -5081,29 +5152,29 @@
             <w:rFonts w:ascii="Cambria Math" w:hAnsi="Cambria Math"/>
             <w:color w:val="000000"/>
           </w:rPr>
-          <m:t>processing measure ~ age</m:t>
+          <m:t xml:space="preserve">processing measure ~ age </m:t>
+        </m:r>
+      </m:oMath>
+      <w:r>
+        <w:rPr>
+          <w:color w:val="000000"/>
+        </w:rPr>
+        <w:t xml:space="preserve">and </w:t>
+      </w:r>
+      <m:oMath>
+        <m:r>
+          <w:rPr>
+            <w:rFonts w:ascii="Cambria Math" w:hAnsi="Cambria Math"/>
+            <w:color w:val="000000"/>
+          </w:rPr>
+          <m:t>pro</m:t>
         </m:r>
         <m:r>
           <w:rPr>
             <w:rFonts w:ascii="Cambria Math" w:hAnsi="Cambria Math"/>
             <w:color w:val="000000"/>
           </w:rPr>
-          <m:t xml:space="preserve"> </m:t>
-        </m:r>
-      </m:oMath>
-      <w:r>
-        <w:rPr>
-          <w:color w:val="000000"/>
-        </w:rPr>
-        <w:t xml:space="preserve">and </w:t>
-      </w:r>
-      <m:oMath>
-        <m:r>
-          <w:rPr>
-            <w:rFonts w:ascii="Cambria Math" w:hAnsi="Cambria Math"/>
-            <w:color w:val="000000"/>
-          </w:rPr>
-          <m:t>processing measure ~ vocabulary</m:t>
+          <m:t>cessing measure ~ vocabulary</m:t>
         </m:r>
       </m:oMath>
       <w:r>
@@ -5421,14 +5492,7 @@
                 <w:rFonts w:ascii="Cambria Math" w:hAnsi="Cambria Math"/>
                 <w:color w:val="000000"/>
               </w:rPr>
-              <m:t>=0.68</m:t>
-            </m:r>
-            <m:r>
-              <w:rPr>
-                <w:rFonts w:ascii="Cambria Math" w:hAnsi="Cambria Math"/>
-                <w:color w:val="000000"/>
-              </w:rPr>
-              <m:t xml:space="preserve">, </m:t>
+              <m:t xml:space="preserve">=0.68, </m:t>
             </m:r>
             <m:sSub>
               <m:sSubPr>
@@ -5446,14 +5510,7 @@
                     <w:rFonts w:ascii="Cambria Math" w:hAnsi="Cambria Math"/>
                     <w:color w:val="000000"/>
                   </w:rPr>
-                  <m:t xml:space="preserve"> </m:t>
-                </m:r>
-                <m:r>
-                  <w:rPr>
-                    <w:rFonts w:ascii="Cambria Math" w:hAnsi="Cambria Math"/>
-                    <w:color w:val="000000"/>
-                  </w:rPr>
-                  <m:t>M</m:t>
+                  <m:t xml:space="preserve"> M</m:t>
                 </m:r>
               </m:e>
               <m:sub>
@@ -5471,21 +5528,7 @@
                 <w:rFonts w:ascii="Cambria Math" w:hAnsi="Cambria Math"/>
                 <w:color w:val="000000"/>
               </w:rPr>
-              <m:t>0.65</m:t>
-            </m:r>
-            <m:r>
-              <w:rPr>
-                <w:rFonts w:ascii="Cambria Math" w:hAnsi="Cambria Math"/>
-                <w:color w:val="000000"/>
-              </w:rPr>
-              <m:t xml:space="preserve">; </m:t>
-            </m:r>
-            <m:r>
-              <w:rPr>
-                <w:rFonts w:ascii="Cambria Math" w:hAnsi="Cambria Math"/>
-                <w:color w:val="000000"/>
-              </w:rPr>
-              <m:t>β</m:t>
+              <m:t>0.65; β</m:t>
             </m:r>
           </m:e>
           <m:sub>
@@ -5569,21 +5612,7 @@
                 <w:rFonts w:ascii="Cambria Math" w:hAnsi="Cambria Math"/>
                 <w:color w:val="000000"/>
               </w:rPr>
-              <m:t>=</m:t>
-            </m:r>
-            <m:r>
-              <w:rPr>
-                <w:rFonts w:ascii="Cambria Math" w:hAnsi="Cambria Math"/>
-                <w:color w:val="000000"/>
-              </w:rPr>
-              <m:t>1265.62</m:t>
-            </m:r>
-            <m:r>
-              <w:rPr>
-                <w:rFonts w:ascii="Cambria Math" w:hAnsi="Cambria Math"/>
-                <w:color w:val="000000"/>
-              </w:rPr>
-              <m:t xml:space="preserve"> ms, </m:t>
+              <m:t xml:space="preserve">=1265.62 ms, </m:t>
             </m:r>
             <m:sSub>
               <m:sSubPr>
@@ -5619,14 +5648,7 @@
                 <w:rFonts w:ascii="Cambria Math" w:hAnsi="Cambria Math"/>
                 <w:color w:val="000000"/>
               </w:rPr>
-              <m:t>1185.05</m:t>
-            </m:r>
-            <m:r>
-              <w:rPr>
-                <w:rFonts w:ascii="Cambria Math" w:hAnsi="Cambria Math"/>
-                <w:color w:val="000000"/>
-              </w:rPr>
-              <m:t xml:space="preserve"> ms; β</m:t>
+              <m:t>1185.05 ms; β</m:t>
             </m:r>
           </m:e>
           <m:sub>
@@ -5732,19 +5754,7 @@
         <w:t xml:space="preserve">95% </w:t>
       </w:r>
       <w:r>
-        <w:t>HDI including zero for both models</w:t>
-      </w:r>
-      <w:r>
-        <w:t xml:space="preserve"> indicating</w:t>
-      </w:r>
-      <w:r>
-        <w:t xml:space="preserve"> that no difference between hearing and deaf signers </w:t>
-      </w:r>
-      <w:r>
-        <w:t>is a plausible value</w:t>
-      </w:r>
-      <w:r>
-        <w:t xml:space="preserve">. These analyses provide evidence that </w:t>
+        <w:t xml:space="preserve">HDI including zero for both models. These analyses provide evidence that </w:t>
       </w:r>
       <w:r>
         <w:t xml:space="preserve">same-aged </w:t>
@@ -6394,7 +6404,16 @@
         <w:t>faster</w:t>
       </w:r>
       <w:r>
-        <w:t xml:space="preserve"> to shift to the target image (</w:t>
+        <w:t xml:space="preserve"> to shift to the target image compared to </w:t>
+      </w:r>
+      <w:r>
+        <w:t>children</w:t>
+      </w:r>
+      <w:r>
+        <w:t xml:space="preserve"> </w:t>
+      </w:r>
+      <w:r>
+        <w:t>(</w:t>
       </w:r>
       <m:oMath>
         <m:sSub>
@@ -6482,15 +6501,7 @@
         </m:r>
       </m:oMath>
       <w:r>
-        <w:t xml:space="preserve">1229.95 </w:t>
-      </w:r>
-      <w:proofErr w:type="spellStart"/>
-      <w:r>
-        <w:t>ms</w:t>
-      </w:r>
-      <w:proofErr w:type="spellEnd"/>
-      <w:r>
-        <w:t xml:space="preserve">; </w:t>
+        <w:t xml:space="preserve">1229.95 ms; </w:t>
       </w:r>
       <m:oMath>
         <m:sSub>
@@ -6556,13 +6567,7 @@
       </w:r>
       <w:proofErr w:type="spellEnd"/>
       <w:r>
-        <w:t>, 95% HDI</w:t>
-      </w:r>
-      <w:r>
-        <w:t xml:space="preserve"> for the difference in means</w:t>
-      </w:r>
-      <w:r>
-        <w:t xml:space="preserve"> [</w:t>
+        <w:t>, 95% HDI for the difference in means [</w:t>
       </w:r>
       <w:r>
         <w:t>-503.42</w:t>
@@ -6590,10 +6595,7 @@
       </w:r>
       <w:proofErr w:type="spellEnd"/>
       <w:r>
-        <w:t xml:space="preserve">]) compared to </w:t>
-      </w:r>
-      <w:r>
-        <w:t>children</w:t>
+        <w:t>])</w:t>
       </w:r>
       <w:r>
         <w:t>.</w:t>
@@ -6635,7 +6637,13 @@
     </w:p>
     <w:p>
       <w:r>
-        <w:t xml:space="preserve"> To answer this question, we conducted an exploratory analysis, computing the proportion of each target sign that participants required before generating an eye movement to the named object (RT / length of target sign). Figure 3 shows this measure for each target sign for both children and adults. Adults shifted prior to the offset </w:t>
+        <w:t xml:space="preserve"> To answer this question, we conducted an exploratory analysis, computing the proportion of each target sign that participants </w:t>
+      </w:r>
+      <w:r>
+        <w:t>processed</w:t>
+      </w:r>
+      <w:r>
+        <w:t xml:space="preserve"> before generating an eye movement to the named object (RT / length of target sign). Figure 3 shows this measure for each target sign for both children and adults. Adults shifted prior to the offset </w:t>
       </w:r>
       <w:r>
         <w:t xml:space="preserve">of the target sign for all </w:t>
@@ -6729,27 +6737,25 @@
         <w:t>items</w:t>
       </w:r>
       <w:r>
-        <w:t>. This analysis provides evidence that both adults and young signers process signs incrementally as they unfold in time. Moreover, since signers do not wait until the very end of the target sign or utterance, this suggests that eye movements in the VLP provide an index of speed of lexical access, allowing us to ask questions about the links between individual variation in processing speed and age/vocabulary.</w:t>
-      </w:r>
-    </w:p>
-    <w:p>
-      <w:pPr>
-        <w:spacing w:line="240" w:lineRule="auto"/>
-        <w:ind w:firstLine="0"/>
-        <w:rPr>
-          <w:b/>
-        </w:rPr>
-      </w:pPr>
-      <w:r>
-        <w:rPr>
-          <w:b/>
+        <w:t>. This analysis provides evidence that both adults and young signers process signs incrementally as they unfold in time. Moreover, since signers do not wait until the very end of the target sign or utterance, this suggests that eye movements in the VLP provide an index of speed of lexical access, allowing us to ask questions about the l</w:t>
+      </w:r>
+      <w:r>
+        <w:rPr>
           <w:noProof/>
         </w:rPr>
         <w:drawing>
-          <wp:inline distT="0" distB="0" distL="0" distR="0" wp14:anchorId="08E22814" wp14:editId="6B8E0B63">
-            <wp:extent cx="5715000" cy="3268510"/>
-            <wp:effectExtent l="0" t="0" r="0" b="8255"/>
-            <wp:docPr id="2" name="Picture 2" descr="Macintosh HD:Users:kmacdonald:Documents:Projects:SOL:SOL-GIT:paper:sol-figs:fig3_item_analysis.png"/>
+          <wp:anchor distT="0" distB="0" distL="114300" distR="114300" simplePos="0" relativeHeight="251675648" behindDoc="0" locked="0" layoutInCell="1" allowOverlap="1" wp14:anchorId="644053A6" wp14:editId="155D5440">
+            <wp:simplePos x="0" y="0"/>
+            <wp:positionH relativeFrom="column">
+              <wp:posOffset>0</wp:posOffset>
+            </wp:positionH>
+            <wp:positionV relativeFrom="paragraph">
+              <wp:posOffset>2804795</wp:posOffset>
+            </wp:positionV>
+            <wp:extent cx="5933440" cy="3393440"/>
+            <wp:effectExtent l="0" t="0" r="10160" b="10160"/>
+            <wp:wrapTopAndBottom/>
+            <wp:docPr id="4" name="Picture 4" descr="Macintosh HD:Users:kmacdonald:Documents:Projects:SOL:SOL-GIT:paper:sol-figs:fig3_item_analysis.png"/>
             <wp:cNvGraphicFramePr>
               <a:graphicFrameLocks xmlns:a="http://schemas.openxmlformats.org/drawingml/2006/main" noChangeAspect="1"/>
             </wp:cNvGraphicFramePr>
@@ -6778,7 +6784,7 @@
                   <pic:spPr bwMode="auto">
                     <a:xfrm>
                       <a:off x="0" y="0"/>
-                      <a:ext cx="5715000" cy="3268510"/>
+                      <a:ext cx="5933440" cy="3393440"/>
                     </a:xfrm>
                     <a:prstGeom prst="rect">
                       <a:avLst/>
@@ -6791,19 +6797,37 @@
                 </pic:pic>
               </a:graphicData>
             </a:graphic>
-          </wp:inline>
+            <wp14:sizeRelH relativeFrom="page">
+              <wp14:pctWidth>0</wp14:pctWidth>
+            </wp14:sizeRelH>
+            <wp14:sizeRelV relativeFrom="page">
+              <wp14:pctHeight>0</wp14:pctHeight>
+            </wp14:sizeRelV>
+          </wp:anchor>
         </w:drawing>
+      </w:r>
+      <w:r>
+        <w:t>inks between individual variation in processing speed and age/vocabulary.</w:t>
       </w:r>
     </w:p>
     <w:p>
       <w:pPr>
         <w:spacing w:line="240" w:lineRule="auto"/>
         <w:ind w:firstLine="0"/>
-      </w:pPr>
-      <w:r>
         <w:rPr>
           <w:b/>
         </w:rPr>
+      </w:pPr>
+    </w:p>
+    <w:p>
+      <w:pPr>
+        <w:spacing w:line="240" w:lineRule="auto"/>
+        <w:ind w:firstLine="0"/>
+      </w:pPr>
+      <w:r>
+        <w:rPr>
+          <w:b/>
+        </w:rPr>
         <w:t xml:space="preserve">Figure </w:t>
       </w:r>
       <w:r>
@@ -6846,7 +6870,7 @@
         <w:rPr>
           <w:i/>
         </w:rPr>
-        <w:t>required</w:t>
+        <w:t>processed</w:t>
       </w:r>
       <w:r>
         <w:rPr>
@@ -7081,8 +7105,6 @@
       <w:r>
         <w:t>~132</w:t>
       </w:r>
-      <w:bookmarkStart w:id="4" w:name="_GoBack"/>
-      <w:bookmarkEnd w:id="4"/>
       <w:r>
         <w:t xml:space="preserve"> </w:t>
       </w:r>
@@ -7803,7 +7825,7 @@
     </w:p>
     <w:tbl>
       <w:tblPr>
-        <w:tblW w:w="5197" w:type="pct"/>
+        <w:tblW w:w="4704" w:type="pct"/>
         <w:tblInd w:w="-162" w:type="dxa"/>
         <w:tblCellMar>
           <w:left w:w="0" w:type="dxa"/>
@@ -7813,14 +7835,14 @@
         <w:tblCaption w:val="Multiple regression model output for accuracy data. The model was specified as: Accuracy ~ Vocabulary + Age"/>
       </w:tblPr>
       <w:tblGrid>
-        <w:gridCol w:w="4135"/>
-        <w:gridCol w:w="1228"/>
-        <w:gridCol w:w="1531"/>
-        <w:gridCol w:w="2835"/>
+        <w:gridCol w:w="3743"/>
+        <w:gridCol w:w="1111"/>
+        <w:gridCol w:w="1386"/>
+        <w:gridCol w:w="2566"/>
       </w:tblGrid>
       <w:tr>
         <w:trPr>
-          <w:trHeight w:val="550"/>
+          <w:trHeight w:val="565"/>
         </w:trPr>
         <w:tc>
           <w:tcPr>
@@ -7945,7 +7967,7 @@
       </w:tr>
       <w:tr>
         <w:trPr>
-          <w:trHeight w:val="639"/>
+          <w:trHeight w:val="656"/>
         </w:trPr>
         <w:tc>
           <w:tcPr>
@@ -7955,6 +7977,7 @@
           <w:p>
             <w:pPr>
               <w:pStyle w:val="Compact"/>
+              <w:jc w:val="center"/>
               <w:rPr>
                 <w:rFonts w:ascii="Times New Roman" w:hAnsi="Times New Roman"/>
               </w:rPr>
@@ -7963,7 +7986,7 @@
               <w:rPr>
                 <w:rFonts w:ascii="Times New Roman" w:hAnsi="Times New Roman"/>
               </w:rPr>
-              <w:t>Accuracy ~ Age + Hearing Status</w:t>
+              <w:t>Accuracy ~ Age</w:t>
             </w:r>
           </w:p>
         </w:tc>
@@ -8045,7 +8068,7 @@
       </w:tr>
       <w:tr>
         <w:trPr>
-          <w:trHeight w:val="612"/>
+          <w:trHeight w:val="628"/>
         </w:trPr>
         <w:tc>
           <w:tcPr>
@@ -8055,6 +8078,7 @@
           <w:p>
             <w:pPr>
               <w:pStyle w:val="Compact"/>
+              <w:jc w:val="center"/>
               <w:rPr>
                 <w:rFonts w:ascii="Times New Roman" w:hAnsi="Times New Roman"/>
               </w:rPr>
@@ -8063,7 +8087,7 @@
               <w:rPr>
                 <w:rFonts w:ascii="Times New Roman" w:hAnsi="Times New Roman"/>
               </w:rPr>
-              <w:t>Accuracy ~ Vocab + Hearing Status</w:t>
+              <w:t>Accuracy ~ Vocab</w:t>
             </w:r>
           </w:p>
         </w:tc>
@@ -8144,7 +8168,7 @@
       </w:tr>
       <w:tr>
         <w:trPr>
-          <w:trHeight w:val="621"/>
+          <w:trHeight w:val="637"/>
         </w:trPr>
         <w:tc>
           <w:tcPr>
@@ -8154,6 +8178,7 @@
           <w:p>
             <w:pPr>
               <w:pStyle w:val="Compact"/>
+              <w:jc w:val="center"/>
               <w:rPr>
                 <w:rFonts w:ascii="Times New Roman" w:hAnsi="Times New Roman"/>
               </w:rPr>
@@ -8162,7 +8187,7 @@
               <w:rPr>
                 <w:rFonts w:ascii="Times New Roman" w:hAnsi="Times New Roman"/>
               </w:rPr>
-              <w:t>RT ~ Age + Hearing Status</w:t>
+              <w:t>RT ~ Age</w:t>
             </w:r>
           </w:p>
         </w:tc>
@@ -8304,7 +8329,7 @@
       </w:tr>
       <w:tr>
         <w:trPr>
-          <w:trHeight w:val="621"/>
+          <w:trHeight w:val="637"/>
         </w:trPr>
         <w:tc>
           <w:tcPr>
@@ -8314,6 +8339,7 @@
           <w:p>
             <w:pPr>
               <w:pStyle w:val="Compact"/>
+              <w:jc w:val="center"/>
               <w:rPr>
                 <w:rFonts w:ascii="Times New Roman" w:hAnsi="Times New Roman"/>
               </w:rPr>
@@ -8322,7 +8348,7 @@
               <w:rPr>
                 <w:rFonts w:ascii="Times New Roman" w:hAnsi="Times New Roman"/>
               </w:rPr>
-              <w:t>RT ~ Vocab + Hearing Status</w:t>
+              <w:t>RT ~ Vocab</w:t>
             </w:r>
           </w:p>
         </w:tc>
@@ -11848,7 +11874,7 @@
         <w:rStyle w:val="PageNumber"/>
         <w:noProof/>
       </w:rPr>
-      <w:t>8</w:t>
+      <w:t>5</w:t>
     </w:r>
     <w:r>
       <w:rPr>

</xml_diff>